<commit_message>
Major changes to group studies report
</commit_message>
<xml_diff>
--- a/Group Studies/Final Report Related/Submissions/Changes-Rahim.docx
+++ b/Group Studies/Final Report Related/Submissions/Changes-Rahim.docx
@@ -55,7 +55,7 @@
                     <a:blip r:embed="rId5" cstate="print">
                       <a:extLst>
                         <a:ext uri="{28A0092B-C50C-407E-A947-70E740481C1C}">
-                          <a14:useLocalDpi xmlns:a14="http://schemas.microsoft.com/office/drawing/2010/main" xmlns:wps="http://schemas.microsoft.com/office/word/2010/wordprocessingShape" xmlns:wpi="http://schemas.microsoft.com/office/word/2010/wordprocessingInk" xmlns:wpg="http://schemas.microsoft.com/office/word/2010/wordprocessingGroup" xmlns:w14="http://schemas.microsoft.com/office/word/2010/wordml" xmlns:w="http://schemas.openxmlformats.org/wordprocessingml/2006/main" xmlns:w10="urn:schemas-microsoft-com:office:word" xmlns:wp14="http://schemas.microsoft.com/office/word/2010/wordprocessingDrawing" xmlns:v="urn:schemas-microsoft-com:vml" xmlns:o="urn:schemas-microsoft-com:office:office" xmlns:mc="http://schemas.openxmlformats.org/markup-compatibility/2006" xmlns:wpc="http://schemas.microsoft.com/office/word/2010/wordprocessingCanvas" xmlns="" val="0"/>
+                          <a14:useLocalDpi xmlns="" xmlns:wpc="http://schemas.microsoft.com/office/word/2010/wordprocessingCanvas" xmlns:mc="http://schemas.openxmlformats.org/markup-compatibility/2006" xmlns:o="urn:schemas-microsoft-com:office:office" xmlns:v="urn:schemas-microsoft-com:vml" xmlns:wp14="http://schemas.microsoft.com/office/word/2010/wordprocessingDrawing" xmlns:w10="urn:schemas-microsoft-com:office:word" xmlns:w="http://schemas.openxmlformats.org/wordprocessingml/2006/main" xmlns:w14="http://schemas.microsoft.com/office/word/2010/wordml" xmlns:wpg="http://schemas.microsoft.com/office/word/2010/wordprocessingGroup" xmlns:wpi="http://schemas.microsoft.com/office/word/2010/wordprocessingInk" xmlns:wps="http://schemas.microsoft.com/office/word/2010/wordprocessingShape" xmlns:a14="http://schemas.microsoft.com/office/drawing/2010/main" val="0"/>
                         </a:ext>
                       </a:extLst>
                     </a:blip>
@@ -76,7 +76,7 @@
                     </a:ln>
                     <a:extLst>
                       <a:ext uri="{53640926-AAD7-44D8-BBD7-CCE9431645EC}">
-                        <a14:shadowObscured xmlns:a14="http://schemas.microsoft.com/office/drawing/2010/main" xmlns:wps="http://schemas.microsoft.com/office/word/2010/wordprocessingShape" xmlns:wpi="http://schemas.microsoft.com/office/word/2010/wordprocessingInk" xmlns:wpg="http://schemas.microsoft.com/office/word/2010/wordprocessingGroup" xmlns:w14="http://schemas.microsoft.com/office/word/2010/wordml" xmlns:w="http://schemas.openxmlformats.org/wordprocessingml/2006/main" xmlns:w10="urn:schemas-microsoft-com:office:word" xmlns:wp14="http://schemas.microsoft.com/office/word/2010/wordprocessingDrawing" xmlns:v="urn:schemas-microsoft-com:vml" xmlns:o="urn:schemas-microsoft-com:office:office" xmlns:mc="http://schemas.openxmlformats.org/markup-compatibility/2006" xmlns:wpc="http://schemas.microsoft.com/office/word/2010/wordprocessingCanvas" xmlns=""/>
+                        <a14:shadowObscured xmlns="" xmlns:wpc="http://schemas.microsoft.com/office/word/2010/wordprocessingCanvas" xmlns:mc="http://schemas.openxmlformats.org/markup-compatibility/2006" xmlns:o="urn:schemas-microsoft-com:office:office" xmlns:v="urn:schemas-microsoft-com:vml" xmlns:wp14="http://schemas.microsoft.com/office/word/2010/wordprocessingDrawing" xmlns:w10="urn:schemas-microsoft-com:office:word" xmlns:w="http://schemas.openxmlformats.org/wordprocessingml/2006/main" xmlns:w14="http://schemas.microsoft.com/office/word/2010/wordml" xmlns:wpg="http://schemas.microsoft.com/office/word/2010/wordprocessingGroup" xmlns:wpi="http://schemas.microsoft.com/office/word/2010/wordprocessingInk" xmlns:wps="http://schemas.microsoft.com/office/word/2010/wordprocessingShape" xmlns:a14="http://schemas.microsoft.com/office/drawing/2010/main"/>
                       </a:ext>
                     </a:extLst>
                   </pic:spPr>
@@ -151,7 +151,7 @@
                     <a:blip r:embed="rId6" cstate="print">
                       <a:extLst>
                         <a:ext uri="{28A0092B-C50C-407E-A947-70E740481C1C}">
-                          <a14:useLocalDpi xmlns:a14="http://schemas.microsoft.com/office/drawing/2010/main" xmlns:wps="http://schemas.microsoft.com/office/word/2010/wordprocessingShape" xmlns:wpi="http://schemas.microsoft.com/office/word/2010/wordprocessingInk" xmlns:wpg="http://schemas.microsoft.com/office/word/2010/wordprocessingGroup" xmlns:w14="http://schemas.microsoft.com/office/word/2010/wordml" xmlns:w="http://schemas.openxmlformats.org/wordprocessingml/2006/main" xmlns:w10="urn:schemas-microsoft-com:office:word" xmlns:wp14="http://schemas.microsoft.com/office/word/2010/wordprocessingDrawing" xmlns:v="urn:schemas-microsoft-com:vml" xmlns:o="urn:schemas-microsoft-com:office:office" xmlns:mc="http://schemas.openxmlformats.org/markup-compatibility/2006" xmlns:wpc="http://schemas.microsoft.com/office/word/2010/wordprocessingCanvas" xmlns="" val="0"/>
+                          <a14:useLocalDpi xmlns="" xmlns:wpc="http://schemas.microsoft.com/office/word/2010/wordprocessingCanvas" xmlns:mc="http://schemas.openxmlformats.org/markup-compatibility/2006" xmlns:o="urn:schemas-microsoft-com:office:office" xmlns:v="urn:schemas-microsoft-com:vml" xmlns:wp14="http://schemas.microsoft.com/office/word/2010/wordprocessingDrawing" xmlns:w10="urn:schemas-microsoft-com:office:word" xmlns:w="http://schemas.openxmlformats.org/wordprocessingml/2006/main" xmlns:w14="http://schemas.microsoft.com/office/word/2010/wordml" xmlns:wpg="http://schemas.microsoft.com/office/word/2010/wordprocessingGroup" xmlns:wpi="http://schemas.microsoft.com/office/word/2010/wordprocessingInk" xmlns:wps="http://schemas.microsoft.com/office/word/2010/wordprocessingShape" xmlns:a14="http://schemas.microsoft.com/office/drawing/2010/main" val="0"/>
                         </a:ext>
                       </a:extLst>
                     </a:blip>
@@ -275,7 +275,11 @@
     <w:p/>
     <w:p/>
     <w:p/>
-    <w:p/>
+    <w:p>
+      <w:r>
+        <w:t xml:space="preserve">Figure -: The relationship between intensity of zodiacal light and the angle to the plane of the solar sytem </w:t>
+      </w:r>
+    </w:p>
     <w:p>
       <w:r>
         <w:t>The zodiacal light is strongest at a very small angle to the ecliptic plane but significantly decreases as the angle increases and so viewing well outside the ecliptic plane should considerably reduce background from zodiacal light.</w:t>
@@ -284,11 +288,11 @@
     <w:p/>
     <w:p>
       <w:r>
-        <w:t xml:space="preserve">Thermal radiation in the atmosphere by greenhouse gases also contributes to the sky background and is due to the absorption and emission of radiation from the Sun into the atmosphere in the mid-IR region. In this case, observations in the mid- and far-IR region must be carried out from outside </w:t>
+        <w:t>Thermal radiation in the atmosphere by greenhouse gases also contributes to the sky background and is due to the absorption and emission of radiation from the Sun into the atmosphere in the mid-</w:t>
       </w:r>
       <w:r>
         <w:lastRenderedPageBreak/>
-        <w:t xml:space="preserve">the atmosphere [12]. The sky background is therefore primarily an issue for ground based telescopes as they can incur a large background number of photons compared to the number of photons arriving from the source being observed. </w:t>
+        <w:t xml:space="preserve">IR region. In this case, observations in the mid- and far-IR region must be carried out from outside the atmosphere [12]. The sky background is therefore primarily an issue for ground based telescopes as they can incur a large background number of photons compared to the number of photons arriving from the source being observed. </w:t>
       </w:r>
     </w:p>
     <w:p>

</xml_diff>